<commit_message>
Update thêm phiếu chi vào use case đổi trả hàng
</commit_message>
<xml_diff>
--- a/BaoCao_Review/PhanTichNghiepVu/Update/1412503 - Sửa sau Peer Review/Use case đổi trả hàng.docx
+++ b/BaoCao_Review/PhanTichNghiepVu/Update/1412503 - Sửa sau Peer Review/Use case đổi trả hàng.docx
@@ -690,7 +690,19 @@
               <w:rPr>
                 <w:noProof/>
               </w:rPr>
-              <w:t xml:space="preserve">Cập nhật công nợ </w:t>
+              <w:t>C</w:t>
+            </w:r>
+            <w:r>
+              <w:rPr>
+                <w:noProof/>
+              </w:rPr>
+              <w:t xml:space="preserve">ập nhật công nợ </w:t>
+            </w:r>
+            <w:r>
+              <w:rPr>
+                <w:noProof/>
+              </w:rPr>
+              <w:t>(lập phiếu công nợ)</w:t>
             </w:r>
           </w:p>
           <w:p>
@@ -713,6 +725,12 @@
               </w:rPr>
               <w:t>Trả tiền cho nhà phân phối (tiền trả hàng – công nợ)</w:t>
             </w:r>
+            <w:r>
+              <w:rPr>
+                <w:noProof/>
+              </w:rPr>
+              <w:t xml:space="preserve"> (lập phiếu chi)</w:t>
+            </w:r>
           </w:p>
           <w:p>
             <w:pPr>
@@ -754,6 +772,12 @@
                 <w:lang w:val="vi-VN"/>
               </w:rPr>
               <w:t xml:space="preserve"> đổi trả</w:t>
+            </w:r>
+            <w:r>
+              <w:rPr>
+                <w:noProof/>
+              </w:rPr>
+              <w:t>, phiếu chi và phiếu công nợ nếu có</w:t>
             </w:r>
           </w:p>
         </w:tc>
@@ -940,7 +964,295 @@
         </w:tc>
       </w:tr>
     </w:tbl>
+    <w:p>
+      <w:pPr>
+        <w:ind w:left="0" w:firstLine="0"/>
+        <w:rPr>
+          <w:rFonts w:ascii="Times New Roman" w:hAnsi="Times New Roman" w:cs="Times New Roman"/>
+          <w:b/>
+          <w:sz w:val="28"/>
+        </w:rPr>
+      </w:pPr>
+    </w:p>
+    <w:tbl>
+      <w:tblPr>
+        <w:tblStyle w:val="TableGrid"/>
+        <w:tblW w:w="9639" w:type="dxa"/>
+        <w:jc w:val="center"/>
+        <w:tblInd w:w="0" w:type="dxa"/>
+        <w:tblLook w:val="04A0" w:firstRow="1" w:lastRow="0" w:firstColumn="1" w:lastColumn="0" w:noHBand="0" w:noVBand="1"/>
+      </w:tblPr>
+      <w:tblGrid>
+        <w:gridCol w:w="1473"/>
+        <w:gridCol w:w="8166"/>
+      </w:tblGrid>
+      <w:tr>
+        <w:trPr>
+          <w:jc w:val="center"/>
+        </w:trPr>
+        <w:tc>
+          <w:tcPr>
+            <w:tcW w:w="1500" w:type="dxa"/>
+            <w:shd w:val="clear" w:color="auto" w:fill="A6A6A6" w:themeFill="background1" w:themeFillShade="A6"/>
+          </w:tcPr>
+          <w:p>
+            <w:pPr>
+              <w:pStyle w:val="MyTable1"/>
+              <w:rPr>
+                <w:noProof/>
+                <w:lang w:val="vi-VN"/>
+              </w:rPr>
+            </w:pPr>
+            <w:r>
+              <w:rPr>
+                <w:noProof/>
+                <w:lang w:val="vi-VN"/>
+              </w:rPr>
+              <w:t>Use case</w:t>
+            </w:r>
+          </w:p>
+        </w:tc>
+        <w:tc>
+          <w:tcPr>
+            <w:tcW w:w="8139" w:type="dxa"/>
+            <w:shd w:val="clear" w:color="auto" w:fill="A6A6A6" w:themeFill="background1" w:themeFillShade="A6"/>
+          </w:tcPr>
+          <w:p>
+            <w:pPr>
+              <w:pStyle w:val="MyTable1"/>
+              <w:rPr>
+                <w:noProof/>
+                <w:szCs w:val="26"/>
+                <w:lang w:val="vi-VN"/>
+              </w:rPr>
+            </w:pPr>
+            <w:r>
+              <w:rPr>
+                <w:noProof/>
+                <w:lang w:val="vi-VN"/>
+              </w:rPr>
+              <w:t>Đổi trả</w:t>
+            </w:r>
+            <w:r>
+              <w:rPr>
+                <w:noProof/>
+                <w:lang w:val="vi-VN"/>
+              </w:rPr>
+              <w:t xml:space="preserve"> hàng</w:t>
+            </w:r>
+          </w:p>
+        </w:tc>
+      </w:tr>
+      <w:tr>
+        <w:trPr>
+          <w:jc w:val="center"/>
+        </w:trPr>
+        <w:tc>
+          <w:tcPr>
+            <w:tcW w:w="1500" w:type="dxa"/>
+            <w:shd w:val="clear" w:color="auto" w:fill="A6A6A6" w:themeFill="background1" w:themeFillShade="A6"/>
+          </w:tcPr>
+          <w:p>
+            <w:pPr>
+              <w:pStyle w:val="MyTable1"/>
+              <w:rPr>
+                <w:noProof/>
+                <w:lang w:val="vi-VN"/>
+              </w:rPr>
+            </w:pPr>
+            <w:r>
+              <w:rPr>
+                <w:noProof/>
+                <w:lang w:val="vi-VN"/>
+              </w:rPr>
+              <w:t>Mã số</w:t>
+            </w:r>
+          </w:p>
+        </w:tc>
+        <w:tc>
+          <w:tcPr>
+            <w:tcW w:w="8139" w:type="dxa"/>
+          </w:tcPr>
+          <w:p>
+            <w:pPr>
+              <w:pStyle w:val="MyTable1"/>
+              <w:rPr>
+                <w:noProof/>
+              </w:rPr>
+            </w:pPr>
+            <w:r>
+              <w:rPr>
+                <w:noProof/>
+              </w:rPr>
+              <w:t>[</w:t>
+            </w:r>
+            <w:r>
+              <w:rPr>
+                <w:noProof/>
+                <w:lang w:val="vi-VN"/>
+              </w:rPr>
+              <w:t>HTUCNV</w:t>
+            </w:r>
+            <w:r>
+              <w:rPr>
+                <w:noProof/>
+              </w:rPr>
+              <w:t>-05]</w:t>
+            </w:r>
+          </w:p>
+        </w:tc>
+      </w:tr>
+      <w:tr>
+        <w:trPr>
+          <w:jc w:val="center"/>
+        </w:trPr>
+        <w:tc>
+          <w:tcPr>
+            <w:tcW w:w="1500" w:type="dxa"/>
+            <w:shd w:val="clear" w:color="auto" w:fill="A6A6A6" w:themeFill="background1" w:themeFillShade="A6"/>
+          </w:tcPr>
+          <w:p>
+            <w:pPr>
+              <w:pStyle w:val="MyTable1"/>
+              <w:rPr>
+                <w:noProof/>
+                <w:lang w:val="vi-VN"/>
+              </w:rPr>
+            </w:pPr>
+            <w:r>
+              <w:rPr>
+                <w:noProof/>
+                <w:lang w:val="vi-VN"/>
+              </w:rPr>
+              <w:t>Tham chiếu</w:t>
+            </w:r>
+          </w:p>
+        </w:tc>
+        <w:tc>
+          <w:tcPr>
+            <w:tcW w:w="8139" w:type="dxa"/>
+          </w:tcPr>
+          <w:p>
+            <w:pPr>
+              <w:pStyle w:val="MyTable1"/>
+              <w:rPr>
+                <w:noProof/>
+                <w:lang w:val="vi-VN"/>
+              </w:rPr>
+            </w:pPr>
+            <w:r>
+              <w:rPr>
+                <w:noProof/>
+                <w:lang w:val="vi-VN"/>
+              </w:rPr>
+              <w:t>[UCNV-05]</w:t>
+            </w:r>
+          </w:p>
+        </w:tc>
+      </w:tr>
+      <w:tr>
+        <w:trPr>
+          <w:jc w:val="center"/>
+        </w:trPr>
+        <w:tc>
+          <w:tcPr>
+            <w:tcW w:w="1500" w:type="dxa"/>
+            <w:shd w:val="clear" w:color="auto" w:fill="A6A6A6" w:themeFill="background1" w:themeFillShade="A6"/>
+          </w:tcPr>
+          <w:p>
+            <w:pPr>
+              <w:pStyle w:val="MyTable1"/>
+              <w:rPr>
+                <w:noProof/>
+                <w:lang w:val="vi-VN"/>
+              </w:rPr>
+            </w:pPr>
+            <w:r>
+              <w:rPr>
+                <w:noProof/>
+                <w:lang w:val="vi-VN"/>
+              </w:rPr>
+              <w:lastRenderedPageBreak/>
+              <w:t>Mô tả</w:t>
+            </w:r>
+          </w:p>
+        </w:tc>
+        <w:tc>
+          <w:tcPr>
+            <w:tcW w:w="8139" w:type="dxa"/>
+          </w:tcPr>
+          <w:p>
+            <w:pPr>
+              <w:pStyle w:val="MyTable1"/>
+              <w:rPr>
+                <w:noProof/>
+                <w:lang w:val="vi-VN"/>
+              </w:rPr>
+            </w:pPr>
+            <w:r>
+              <w:rPr>
+                <w:noProof/>
+                <w:lang w:val="vi-VN"/>
+              </w:rPr>
+              <w:drawing>
+                <wp:inline distT="0" distB="0" distL="0" distR="0" wp14:anchorId="49C77186" wp14:editId="035B0018">
+                  <wp:extent cx="5039139" cy="6831834"/>
+                  <wp:effectExtent l="0" t="0" r="9525" b="7620"/>
+                  <wp:docPr id="2" name="Picture 2"/>
+                  <wp:cNvGraphicFramePr>
+                    <a:graphicFrameLocks xmlns:a="http://schemas.openxmlformats.org/drawingml/2006/main" noChangeAspect="1"/>
+                  </wp:cNvGraphicFramePr>
+                  <a:graphic xmlns:a="http://schemas.openxmlformats.org/drawingml/2006/main">
+                    <a:graphicData uri="http://schemas.openxmlformats.org/drawingml/2006/picture">
+                      <pic:pic xmlns:pic="http://schemas.openxmlformats.org/drawingml/2006/picture">
+                        <pic:nvPicPr>
+                          <pic:cNvPr id="2" name="doitra.png"/>
+                          <pic:cNvPicPr/>
+                        </pic:nvPicPr>
+                        <pic:blipFill rotWithShape="1">
+                          <a:blip r:embed="rId5">
+                            <a:extLst>
+                              <a:ext uri="{28A0092B-C50C-407E-A947-70E740481C1C}">
+                                <a14:useLocalDpi xmlns:a14="http://schemas.microsoft.com/office/drawing/2010/main" val="0"/>
+                              </a:ext>
+                            </a:extLst>
+                          </a:blip>
+                          <a:srcRect l="1591" r="34758" b="3544"/>
+                          <a:stretch/>
+                        </pic:blipFill>
+                        <pic:spPr bwMode="auto">
+                          <a:xfrm>
+                            <a:off x="0" y="0"/>
+                            <a:ext cx="5082961" cy="6891245"/>
+                          </a:xfrm>
+                          <a:prstGeom prst="rect">
+                            <a:avLst/>
+                          </a:prstGeom>
+                          <a:ln>
+                            <a:noFill/>
+                          </a:ln>
+                          <a:extLst>
+                            <a:ext uri="{53640926-AAD7-44D8-BBD7-CCE9431645EC}">
+                              <a14:shadowObscured xmlns:a14="http://schemas.microsoft.com/office/drawing/2010/main"/>
+                            </a:ext>
+                          </a:extLst>
+                        </pic:spPr>
+                      </pic:pic>
+                    </a:graphicData>
+                  </a:graphic>
+                </wp:inline>
+              </w:drawing>
+            </w:r>
+          </w:p>
+        </w:tc>
+      </w:tr>
+    </w:tbl>
     <w:p/>
+    <w:p/>
+    <w:p>
+      <w:bookmarkStart w:id="0" w:name="_GoBack"/>
+      <w:bookmarkEnd w:id="0"/>
+    </w:p>
     <w:p>
       <w:pPr>
         <w:pStyle w:val="TuNormal"/>
@@ -956,6 +1268,7 @@
         <w:rPr>
           <w:b/>
         </w:rPr>
+        <w:lastRenderedPageBreak/>
         <w:t>Đặc tả yêu cầu:</w:t>
       </w:r>
     </w:p>
@@ -1056,8 +1369,6 @@
               </w:rPr>
               <w:t>CNV-05</w:t>
             </w:r>
-            <w:bookmarkStart w:id="0" w:name="_GoBack"/>
-            <w:bookmarkEnd w:id="0"/>
           </w:p>
         </w:tc>
       </w:tr>
@@ -1159,261 +1470,6 @@
       </w:tr>
     </w:tbl>
     <w:p/>
-    <w:tbl>
-      <w:tblPr>
-        <w:tblStyle w:val="TableGrid"/>
-        <w:tblW w:w="9639" w:type="dxa"/>
-        <w:jc w:val="center"/>
-        <w:tblInd w:w="0" w:type="dxa"/>
-        <w:tblLook w:val="04A0" w:firstRow="1" w:lastRow="0" w:firstColumn="1" w:lastColumn="0" w:noHBand="0" w:noVBand="1"/>
-      </w:tblPr>
-      <w:tblGrid>
-        <w:gridCol w:w="1407"/>
-        <w:gridCol w:w="8232"/>
-      </w:tblGrid>
-      <w:tr>
-        <w:trPr>
-          <w:jc w:val="center"/>
-        </w:trPr>
-        <w:tc>
-          <w:tcPr>
-            <w:tcW w:w="1500" w:type="dxa"/>
-            <w:shd w:val="clear" w:color="auto" w:fill="A6A6A6" w:themeFill="background1" w:themeFillShade="A6"/>
-          </w:tcPr>
-          <w:p>
-            <w:pPr>
-              <w:pStyle w:val="MyTable1"/>
-              <w:rPr>
-                <w:noProof/>
-                <w:lang w:val="vi-VN"/>
-              </w:rPr>
-            </w:pPr>
-            <w:r>
-              <w:rPr>
-                <w:noProof/>
-                <w:lang w:val="vi-VN"/>
-              </w:rPr>
-              <w:lastRenderedPageBreak/>
-              <w:t>Use case</w:t>
-            </w:r>
-          </w:p>
-        </w:tc>
-        <w:tc>
-          <w:tcPr>
-            <w:tcW w:w="8139" w:type="dxa"/>
-            <w:shd w:val="clear" w:color="auto" w:fill="A6A6A6" w:themeFill="background1" w:themeFillShade="A6"/>
-          </w:tcPr>
-          <w:p>
-            <w:pPr>
-              <w:pStyle w:val="MyTable1"/>
-              <w:rPr>
-                <w:noProof/>
-                <w:szCs w:val="26"/>
-                <w:lang w:val="vi-VN"/>
-              </w:rPr>
-            </w:pPr>
-            <w:r>
-              <w:rPr>
-                <w:noProof/>
-                <w:lang w:val="vi-VN"/>
-              </w:rPr>
-              <w:t>Đổi trả hàng hóa</w:t>
-            </w:r>
-          </w:p>
-        </w:tc>
-      </w:tr>
-      <w:tr>
-        <w:trPr>
-          <w:jc w:val="center"/>
-        </w:trPr>
-        <w:tc>
-          <w:tcPr>
-            <w:tcW w:w="1500" w:type="dxa"/>
-            <w:shd w:val="clear" w:color="auto" w:fill="A6A6A6" w:themeFill="background1" w:themeFillShade="A6"/>
-          </w:tcPr>
-          <w:p>
-            <w:pPr>
-              <w:pStyle w:val="MyTable1"/>
-              <w:rPr>
-                <w:noProof/>
-                <w:lang w:val="vi-VN"/>
-              </w:rPr>
-            </w:pPr>
-            <w:r>
-              <w:rPr>
-                <w:noProof/>
-                <w:lang w:val="vi-VN"/>
-              </w:rPr>
-              <w:t>Mã số</w:t>
-            </w:r>
-          </w:p>
-        </w:tc>
-        <w:tc>
-          <w:tcPr>
-            <w:tcW w:w="8139" w:type="dxa"/>
-          </w:tcPr>
-          <w:p>
-            <w:pPr>
-              <w:pStyle w:val="MyTable1"/>
-              <w:rPr>
-                <w:noProof/>
-                <w:lang w:val="vi-VN"/>
-              </w:rPr>
-            </w:pPr>
-            <w:r>
-              <w:rPr>
-                <w:noProof/>
-                <w:lang w:val="vi-VN"/>
-              </w:rPr>
-              <w:t xml:space="preserve"> </w:t>
-            </w:r>
-          </w:p>
-        </w:tc>
-      </w:tr>
-      <w:tr>
-        <w:trPr>
-          <w:jc w:val="center"/>
-        </w:trPr>
-        <w:tc>
-          <w:tcPr>
-            <w:tcW w:w="1500" w:type="dxa"/>
-            <w:shd w:val="clear" w:color="auto" w:fill="A6A6A6" w:themeFill="background1" w:themeFillShade="A6"/>
-          </w:tcPr>
-          <w:p>
-            <w:pPr>
-              <w:pStyle w:val="MyTable1"/>
-              <w:rPr>
-                <w:noProof/>
-                <w:lang w:val="vi-VN"/>
-              </w:rPr>
-            </w:pPr>
-            <w:r>
-              <w:rPr>
-                <w:noProof/>
-                <w:lang w:val="vi-VN"/>
-              </w:rPr>
-              <w:t>Tham chiếu</w:t>
-            </w:r>
-          </w:p>
-        </w:tc>
-        <w:tc>
-          <w:tcPr>
-            <w:tcW w:w="8139" w:type="dxa"/>
-          </w:tcPr>
-          <w:p>
-            <w:pPr>
-              <w:pStyle w:val="MyTable1"/>
-              <w:rPr>
-                <w:noProof/>
-                <w:lang w:val="vi-VN"/>
-              </w:rPr>
-            </w:pPr>
-            <w:r>
-              <w:rPr>
-                <w:noProof/>
-                <w:lang w:val="vi-VN"/>
-              </w:rPr>
-              <w:t>[UCNV-05]</w:t>
-            </w:r>
-          </w:p>
-        </w:tc>
-      </w:tr>
-      <w:tr>
-        <w:trPr>
-          <w:jc w:val="center"/>
-        </w:trPr>
-        <w:tc>
-          <w:tcPr>
-            <w:tcW w:w="1500" w:type="dxa"/>
-            <w:shd w:val="clear" w:color="auto" w:fill="A6A6A6" w:themeFill="background1" w:themeFillShade="A6"/>
-          </w:tcPr>
-          <w:p>
-            <w:pPr>
-              <w:pStyle w:val="MyTable1"/>
-              <w:rPr>
-                <w:noProof/>
-                <w:lang w:val="vi-VN"/>
-              </w:rPr>
-            </w:pPr>
-            <w:r>
-              <w:rPr>
-                <w:noProof/>
-                <w:lang w:val="vi-VN"/>
-              </w:rPr>
-              <w:t>Mô tả</w:t>
-            </w:r>
-          </w:p>
-        </w:tc>
-        <w:tc>
-          <w:tcPr>
-            <w:tcW w:w="8139" w:type="dxa"/>
-          </w:tcPr>
-          <w:p>
-            <w:pPr>
-              <w:pStyle w:val="MyTable1"/>
-              <w:rPr>
-                <w:noProof/>
-                <w:lang w:val="vi-VN"/>
-              </w:rPr>
-            </w:pPr>
-            <w:r>
-              <w:rPr>
-                <w:noProof/>
-                <w:lang w:val="vi-VN"/>
-              </w:rPr>
-              <w:drawing>
-                <wp:inline distT="0" distB="0" distL="0" distR="0">
-                  <wp:extent cx="5090746" cy="6571520"/>
-                  <wp:effectExtent l="0" t="0" r="0" b="1270"/>
-                  <wp:docPr id="1" name="Picture 1"/>
-                  <wp:cNvGraphicFramePr>
-                    <a:graphicFrameLocks xmlns:a="http://schemas.openxmlformats.org/drawingml/2006/main" noChangeAspect="1"/>
-                  </wp:cNvGraphicFramePr>
-                  <a:graphic xmlns:a="http://schemas.openxmlformats.org/drawingml/2006/main">
-                    <a:graphicData uri="http://schemas.openxmlformats.org/drawingml/2006/picture">
-                      <pic:pic xmlns:pic="http://schemas.openxmlformats.org/drawingml/2006/picture">
-                        <pic:nvPicPr>
-                          <pic:cNvPr id="1" name="doitra.png"/>
-                          <pic:cNvPicPr/>
-                        </pic:nvPicPr>
-                        <pic:blipFill rotWithShape="1">
-                          <a:blip r:embed="rId5">
-                            <a:extLst>
-                              <a:ext uri="{28A0092B-C50C-407E-A947-70E740481C1C}">
-                                <a14:useLocalDpi xmlns:a14="http://schemas.microsoft.com/office/drawing/2010/main" val="0"/>
-                              </a:ext>
-                            </a:extLst>
-                          </a:blip>
-                          <a:srcRect r="33876" b="4591"/>
-                          <a:stretch/>
-                        </pic:blipFill>
-                        <pic:spPr bwMode="auto">
-                          <a:xfrm>
-                            <a:off x="0" y="0"/>
-                            <a:ext cx="5100035" cy="6583511"/>
-                          </a:xfrm>
-                          <a:prstGeom prst="rect">
-                            <a:avLst/>
-                          </a:prstGeom>
-                          <a:ln>
-                            <a:noFill/>
-                          </a:ln>
-                          <a:extLst>
-                            <a:ext uri="{53640926-AAD7-44D8-BBD7-CCE9431645EC}">
-                              <a14:shadowObscured xmlns:a14="http://schemas.microsoft.com/office/drawing/2010/main"/>
-                            </a:ext>
-                          </a:extLst>
-                        </pic:spPr>
-                      </pic:pic>
-                    </a:graphicData>
-                  </a:graphic>
-                </wp:inline>
-              </w:drawing>
-            </w:r>
-          </w:p>
-        </w:tc>
-      </w:tr>
-    </w:tbl>
     <w:p/>
     <w:sectPr>
       <w:pgSz w:w="12240" w:h="15840"/>

</xml_diff>